<commit_message>
remove signature in appendix
</commit_message>
<xml_diff>
--- a/appendix/appendix1_proposal.docx
+++ b/appendix/appendix1_proposal.docx
@@ -78,7 +78,6 @@
             <w:pPr>
               <w:spacing w:line="260" w:lineRule="exact"/>
               <w:rPr>
-                <w:rFonts w:hint="eastAsia"/>
                 <w:sz w:val="24"/>
               </w:rPr>
             </w:pPr>
@@ -87,7 +86,6 @@
             <w:pPr>
               <w:spacing w:line="260" w:lineRule="exact"/>
               <w:rPr>
-                <w:rFonts w:hint="eastAsia"/>
                 <w:sz w:val="24"/>
                 <w:szCs w:val="24"/>
               </w:rPr>
@@ -149,7 +147,6 @@
             <w:pPr>
               <w:spacing w:line="260" w:lineRule="exact"/>
               <w:rPr>
-                <w:rFonts w:hint="eastAsia"/>
                 <w:sz w:val="24"/>
               </w:rPr>
             </w:pPr>
@@ -181,7 +178,6 @@
             <w:pPr>
               <w:spacing w:line="360" w:lineRule="auto"/>
               <w:rPr>
-                <w:rFonts w:hint="eastAsia"/>
                 <w:sz w:val="24"/>
               </w:rPr>
             </w:pPr>
@@ -309,7 +305,6 @@
             <w:pPr>
               <w:spacing w:line="360" w:lineRule="auto"/>
               <w:rPr>
-                <w:rFonts w:hint="eastAsia"/>
                 <w:sz w:val="24"/>
               </w:rPr>
             </w:pPr>
@@ -318,7 +313,6 @@
             <w:pPr>
               <w:spacing w:line="360" w:lineRule="auto"/>
               <w:rPr>
-                <w:rFonts w:hint="eastAsia"/>
                 <w:sz w:val="24"/>
               </w:rPr>
             </w:pPr>
@@ -334,7 +328,6 @@
             <w:pPr>
               <w:spacing w:line="360" w:lineRule="auto"/>
               <w:rPr>
-                <w:rFonts w:hint="eastAsia"/>
                 <w:sz w:val="24"/>
               </w:rPr>
             </w:pPr>
@@ -371,7 +364,6 @@
             <w:pPr>
               <w:spacing w:line="360" w:lineRule="auto"/>
               <w:rPr>
-                <w:rFonts w:hint="eastAsia"/>
                 <w:sz w:val="24"/>
               </w:rPr>
             </w:pPr>
@@ -421,7 +413,6 @@
             <w:pPr>
               <w:spacing w:line="360" w:lineRule="auto"/>
               <w:rPr>
-                <w:rFonts w:hint="eastAsia"/>
                 <w:sz w:val="24"/>
               </w:rPr>
             </w:pPr>
@@ -520,7 +511,6 @@
             <w:pPr>
               <w:spacing w:line="260" w:lineRule="exact"/>
               <w:rPr>
-                <w:rFonts w:hint="eastAsia"/>
                 <w:sz w:val="24"/>
               </w:rPr>
             </w:pPr>
@@ -530,16 +520,22 @@
               <w:spacing w:line="260" w:lineRule="exact"/>
               <w:ind w:firstLineChars="200" w:firstLine="480"/>
               <w:rPr>
-                <w:rFonts w:hint="eastAsia"/>
-                <w:sz w:val="24"/>
-              </w:rPr>
-            </w:pPr>
-            <w:r>
-              <w:rPr>
-                <w:rFonts w:hint="eastAsia"/>
-                <w:sz w:val="24"/>
-              </w:rPr>
-              <w:t>学生签名：何聪辉</w:t>
+                <w:sz w:val="24"/>
+              </w:rPr>
+            </w:pPr>
+            <w:r>
+              <w:rPr>
+                <w:rFonts w:hint="eastAsia"/>
+                <w:sz w:val="24"/>
+              </w:rPr>
+              <w:t>学生签名：</w:t>
+            </w:r>
+            <w:r>
+              <w:rPr>
+                <w:rFonts w:hint="eastAsia"/>
+                <w:sz w:val="24"/>
+              </w:rPr>
+              <w:t xml:space="preserve">      </w:t>
             </w:r>
             <w:r>
               <w:rPr>
@@ -553,7 +549,7 @@
                 <w:rFonts w:hint="eastAsia"/>
                 <w:sz w:val="24"/>
               </w:rPr>
-              <w:t>2012</w:t>
+              <w:t xml:space="preserve">    </w:t>
             </w:r>
             <w:r>
               <w:rPr>
@@ -580,7 +576,14 @@
                 <w:rFonts w:hint="eastAsia"/>
                 <w:sz w:val="24"/>
               </w:rPr>
-              <w:t xml:space="preserve">11 </w:t>
+              <w:t xml:space="preserve">  </w:t>
+            </w:r>
+            <w:r>
+              <w:rPr>
+                <w:rFonts w:hint="eastAsia"/>
+                <w:sz w:val="24"/>
+              </w:rPr>
+              <w:t xml:space="preserve"> </w:t>
             </w:r>
             <w:r>
               <w:rPr>
@@ -600,7 +603,14 @@
                 <w:rFonts w:hint="eastAsia"/>
                 <w:sz w:val="24"/>
               </w:rPr>
-              <w:t xml:space="preserve">23 </w:t>
+              <w:t xml:space="preserve"> </w:t>
+            </w:r>
+            <w:r>
+              <w:rPr>
+                <w:rFonts w:hint="eastAsia"/>
+                <w:sz w:val="24"/>
+              </w:rPr>
+              <w:t xml:space="preserve"> </w:t>
             </w:r>
             <w:r>
               <w:rPr>
@@ -633,7 +643,6 @@
             <w:pPr>
               <w:spacing w:line="260" w:lineRule="exact"/>
               <w:rPr>
-                <w:rFonts w:hint="eastAsia"/>
                 <w:sz w:val="24"/>
               </w:rPr>
             </w:pPr>
@@ -642,7 +651,6 @@
             <w:pPr>
               <w:spacing w:line="260" w:lineRule="exact"/>
               <w:rPr>
-                <w:rFonts w:hint="eastAsia"/>
                 <w:sz w:val="24"/>
               </w:rPr>
             </w:pPr>
@@ -661,7 +669,6 @@
               </w:tabs>
               <w:spacing w:line="260" w:lineRule="exact"/>
               <w:rPr>
-                <w:rFonts w:hint="eastAsia"/>
                 <w:sz w:val="24"/>
               </w:rPr>
             </w:pPr>
@@ -789,7 +796,6 @@
               <w:spacing w:line="260" w:lineRule="exact"/>
               <w:ind w:firstLineChars="50" w:firstLine="120"/>
               <w:rPr>
-                <w:rFonts w:hint="eastAsia"/>
                 <w:sz w:val="24"/>
               </w:rPr>
             </w:pPr>
@@ -805,7 +811,6 @@
               <w:spacing w:line="260" w:lineRule="exact"/>
               <w:ind w:firstLineChars="50" w:firstLine="120"/>
               <w:rPr>
-                <w:rFonts w:hint="eastAsia"/>
                 <w:sz w:val="24"/>
               </w:rPr>
             </w:pPr>
@@ -815,7 +820,6 @@
               <w:spacing w:line="260" w:lineRule="exact"/>
               <w:ind w:firstLineChars="100" w:firstLine="240"/>
               <w:rPr>
-                <w:rFonts w:hint="eastAsia"/>
                 <w:sz w:val="24"/>
               </w:rPr>
             </w:pPr>
@@ -837,7 +841,7 @@
                 <w:rFonts w:hint="eastAsia"/>
                 <w:sz w:val="24"/>
               </w:rPr>
-              <w:t>陈立文</w:t>
+              <w:t xml:space="preserve">    </w:t>
             </w:r>
             <w:r>
               <w:rPr>
@@ -879,7 +883,7 @@
                 <w:rFonts w:hint="eastAsia"/>
                 <w:sz w:val="24"/>
               </w:rPr>
-              <w:t>2012</w:t>
+              <w:t xml:space="preserve">    </w:t>
             </w:r>
             <w:r>
               <w:rPr>
@@ -906,7 +910,7 @@
                 <w:rFonts w:hint="eastAsia"/>
                 <w:sz w:val="24"/>
               </w:rPr>
-              <w:t>11</w:t>
+              <w:t xml:space="preserve">  </w:t>
             </w:r>
             <w:r>
               <w:rPr>
@@ -926,7 +930,7 @@
                 <w:rFonts w:hint="eastAsia"/>
                 <w:sz w:val="24"/>
               </w:rPr>
-              <w:t>23</w:t>
+              <w:t xml:space="preserve">  </w:t>
             </w:r>
             <w:r>
               <w:rPr>
@@ -1022,7 +1026,7 @@
           <v:stroke joinstyle="miter"/>
           <v:path gradientshapeok="t" o:connecttype="rect"/>
         </v:shapetype>
-        <v:shape id="_x0000_s1025" type="#_x0000_t202" style="position:absolute;margin-left:-35.95pt;margin-top:0;width:4.3pt;height:10.3pt;z-index:251660288;mso-wrap-style:none;mso-wrap-distance-left:0;mso-wrap-distance-right:0;mso-position-horizontal:right;mso-position-horizontal-relative:margin" filled="f" stroked="f">
+        <v:shape id="_x0000_s1025" type="#_x0000_t202" style="position:absolute;margin-left:-71.65pt;margin-top:0;width:4.3pt;height:10.3pt;z-index:251660288;mso-wrap-style:none;mso-wrap-distance-left:0;mso-wrap-distance-right:0;mso-position-horizontal:right;mso-position-horizontal-relative:margin" filled="f" stroked="f">
           <v:textbox style="mso-next-textbox:#_x0000_s1025;mso-fit-shape-to-text:t" inset="0,0,0,0">
             <w:txbxContent>
               <w:p>
@@ -1053,7 +1057,6 @@
                 <w:r>
                   <w:rPr>
                     <w:rStyle w:val="a4"/>
-                    <w:lang w:val="en-US" w:eastAsia="zh-CN"/>
                   </w:rPr>
                   <w:t>8</w:t>
                 </w:r>
@@ -1081,9 +1084,6 @@
       <w:pStyle w:val="a3"/>
       <w:ind w:right="360"/>
       <w:jc w:val="center"/>
-      <w:rPr>
-        <w:rFonts w:hint="eastAsia"/>
-      </w:rPr>
     </w:pPr>
     <w:r>
       <w:rPr>

</xml_diff>